<commit_message>
add c# journal pdf
</commit_message>
<xml_diff>
--- a/journal/C#_Lab_Index.docx
+++ b/journal/C#_Lab_Index.docx
@@ -12,8 +12,6 @@
           <w:szCs w:val="48"/>
         </w:rPr>
       </w:pPr>
-      <w:bookmarkStart w:id="0" w:name="_GoBack"/>
-      <w:bookmarkEnd w:id="0"/>
       <w:r>
         <w:rPr>
           <w:rFonts w:ascii="Times New Roman" w:hAnsi="Times New Roman" w:cs="Times New Roman"/>
@@ -1361,6 +1359,604 @@
         </w:rPr>
       </w:pPr>
     </w:p>
+    <w:p>
+      <w:pPr>
+        <w:rPr>
+          <w:rFonts w:ascii="Times New Roman" w:hAnsi="Times New Roman" w:cs="Times New Roman"/>
+        </w:rPr>
+      </w:pPr>
+    </w:p>
+    <w:tbl>
+      <w:tblPr>
+        <w:tblStyle w:val="TableGrid"/>
+        <w:tblW w:w="10132" w:type="dxa"/>
+        <w:tblInd w:w="-34" w:type="dxa"/>
+        <w:tblLayout w:type="fixed"/>
+        <w:tblLook w:val="04A0" w:firstRow="1" w:lastRow="0" w:firstColumn="1" w:lastColumn="0" w:noHBand="0" w:noVBand="1"/>
+      </w:tblPr>
+      <w:tblGrid>
+        <w:gridCol w:w="842"/>
+        <w:gridCol w:w="6435"/>
+        <w:gridCol w:w="1325"/>
+        <w:gridCol w:w="1530"/>
+      </w:tblGrid>
+      <w:tr>
+        <w:trPr>
+          <w:trHeight w:val="884"/>
+        </w:trPr>
+        <w:tc>
+          <w:tcPr>
+            <w:tcW w:w="842" w:type="dxa"/>
+            <w:vAlign w:val="center"/>
+          </w:tcPr>
+          <w:p>
+            <w:pPr>
+              <w:jc w:val="center"/>
+              <w:rPr>
+                <w:rFonts w:ascii="Times New Roman" w:hAnsi="Times New Roman" w:cs="Times New Roman"/>
+                <w:b/>
+              </w:rPr>
+            </w:pPr>
+            <w:r>
+              <w:rPr>
+                <w:rFonts w:ascii="Times New Roman" w:hAnsi="Times New Roman" w:cs="Times New Roman"/>
+                <w:b/>
+              </w:rPr>
+              <w:lastRenderedPageBreak/>
+              <w:t>13</w:t>
+            </w:r>
+          </w:p>
+        </w:tc>
+        <w:tc>
+          <w:tcPr>
+            <w:tcW w:w="6435" w:type="dxa"/>
+            <w:vAlign w:val="center"/>
+          </w:tcPr>
+          <w:p>
+            <w:pPr>
+              <w:jc w:val="both"/>
+              <w:rPr>
+                <w:rFonts w:ascii="Times New Roman" w:hAnsi="Times New Roman" w:cs="Times New Roman"/>
+              </w:rPr>
+            </w:pPr>
+            <w:r>
+              <w:rPr>
+                <w:rFonts w:ascii="Times New Roman" w:hAnsi="Times New Roman" w:cs="Times New Roman"/>
+              </w:rPr>
+              <w:t>Describe</w:t>
+            </w:r>
+            <w:r>
+              <w:rPr>
+                <w:rFonts w:ascii="Times New Roman" w:hAnsi="Times New Roman" w:cs="Times New Roman"/>
+                <w:sz w:val="23"/>
+                <w:szCs w:val="23"/>
+              </w:rPr>
+              <w:t xml:space="preserve"> Arrays and Strings methods with suitable C# program</w:t>
+            </w:r>
+          </w:p>
+        </w:tc>
+        <w:tc>
+          <w:tcPr>
+            <w:tcW w:w="1325" w:type="dxa"/>
+            <w:vAlign w:val="center"/>
+          </w:tcPr>
+          <w:p>
+            <w:pPr>
+              <w:jc w:val="center"/>
+              <w:rPr>
+                <w:rFonts w:ascii="Times New Roman" w:hAnsi="Times New Roman" w:cs="Times New Roman"/>
+                <w:b/>
+              </w:rPr>
+            </w:pPr>
+            <w:r>
+              <w:rPr>
+                <w:rFonts w:ascii="Times New Roman" w:hAnsi="Times New Roman" w:cs="Times New Roman"/>
+                <w:b/>
+              </w:rPr>
+              <w:t>31</w:t>
+            </w:r>
+            <w:r>
+              <w:rPr>
+                <w:rFonts w:ascii="Times New Roman" w:hAnsi="Times New Roman" w:cs="Times New Roman"/>
+                <w:b/>
+              </w:rPr>
+              <w:t>-</w:t>
+            </w:r>
+            <w:r>
+              <w:rPr>
+                <w:rFonts w:ascii="Times New Roman" w:hAnsi="Times New Roman" w:cs="Times New Roman"/>
+                <w:b/>
+              </w:rPr>
+              <w:t>3</w:t>
+            </w:r>
+            <w:r>
+              <w:rPr>
+                <w:rFonts w:ascii="Times New Roman" w:hAnsi="Times New Roman" w:cs="Times New Roman"/>
+                <w:b/>
+              </w:rPr>
+              <w:t>3</w:t>
+            </w:r>
+          </w:p>
+        </w:tc>
+        <w:tc>
+          <w:tcPr>
+            <w:tcW w:w="1530" w:type="dxa"/>
+            <w:vAlign w:val="center"/>
+          </w:tcPr>
+          <w:p>
+            <w:pPr>
+              <w:jc w:val="center"/>
+              <w:rPr>
+                <w:rFonts w:ascii="Times New Roman" w:hAnsi="Times New Roman" w:cs="Times New Roman"/>
+                <w:b/>
+              </w:rPr>
+            </w:pPr>
+          </w:p>
+        </w:tc>
+      </w:tr>
+      <w:tr>
+        <w:trPr>
+          <w:trHeight w:val="942"/>
+        </w:trPr>
+        <w:tc>
+          <w:tcPr>
+            <w:tcW w:w="842" w:type="dxa"/>
+            <w:vAlign w:val="center"/>
+          </w:tcPr>
+          <w:p>
+            <w:pPr>
+              <w:jc w:val="center"/>
+              <w:rPr>
+                <w:rFonts w:ascii="Times New Roman" w:hAnsi="Times New Roman" w:cs="Times New Roman"/>
+                <w:b/>
+              </w:rPr>
+            </w:pPr>
+            <w:r>
+              <w:rPr>
+                <w:rFonts w:ascii="Times New Roman" w:hAnsi="Times New Roman" w:cs="Times New Roman"/>
+                <w:b/>
+              </w:rPr>
+              <w:t>14</w:t>
+            </w:r>
+          </w:p>
+        </w:tc>
+        <w:tc>
+          <w:tcPr>
+            <w:tcW w:w="6435" w:type="dxa"/>
+            <w:vAlign w:val="center"/>
+          </w:tcPr>
+          <w:p>
+            <w:pPr>
+              <w:jc w:val="both"/>
+              <w:rPr>
+                <w:rFonts w:ascii="Times New Roman" w:hAnsi="Times New Roman" w:cs="Times New Roman"/>
+              </w:rPr>
+            </w:pPr>
+            <w:r>
+              <w:rPr>
+                <w:rFonts w:ascii="Times New Roman" w:hAnsi="Times New Roman" w:cs="Times New Roman"/>
+              </w:rPr>
+              <w:t>Describe delegates, events, errors and exceptions.</w:t>
+            </w:r>
+          </w:p>
+        </w:tc>
+        <w:tc>
+          <w:tcPr>
+            <w:tcW w:w="1325" w:type="dxa"/>
+            <w:vAlign w:val="center"/>
+          </w:tcPr>
+          <w:p>
+            <w:pPr>
+              <w:jc w:val="center"/>
+              <w:rPr>
+                <w:rFonts w:ascii="Times New Roman" w:hAnsi="Times New Roman" w:cs="Times New Roman"/>
+                <w:b/>
+              </w:rPr>
+            </w:pPr>
+            <w:r>
+              <w:rPr>
+                <w:rFonts w:ascii="Times New Roman" w:hAnsi="Times New Roman" w:cs="Times New Roman"/>
+                <w:b/>
+              </w:rPr>
+              <w:t>34-3</w:t>
+            </w:r>
+            <w:r>
+              <w:rPr>
+                <w:rFonts w:ascii="Times New Roman" w:hAnsi="Times New Roman" w:cs="Times New Roman"/>
+                <w:b/>
+              </w:rPr>
+              <w:t>6</w:t>
+            </w:r>
+          </w:p>
+        </w:tc>
+        <w:tc>
+          <w:tcPr>
+            <w:tcW w:w="1530" w:type="dxa"/>
+            <w:vAlign w:val="center"/>
+          </w:tcPr>
+          <w:p>
+            <w:pPr>
+              <w:jc w:val="center"/>
+              <w:rPr>
+                <w:rFonts w:ascii="Times New Roman" w:hAnsi="Times New Roman" w:cs="Times New Roman"/>
+                <w:b/>
+              </w:rPr>
+            </w:pPr>
+          </w:p>
+        </w:tc>
+      </w:tr>
+      <w:tr>
+        <w:trPr>
+          <w:trHeight w:val="818"/>
+        </w:trPr>
+        <w:tc>
+          <w:tcPr>
+            <w:tcW w:w="842" w:type="dxa"/>
+            <w:vAlign w:val="center"/>
+          </w:tcPr>
+          <w:p>
+            <w:pPr>
+              <w:jc w:val="center"/>
+              <w:rPr>
+                <w:rFonts w:ascii="Times New Roman" w:hAnsi="Times New Roman" w:cs="Times New Roman"/>
+                <w:b/>
+              </w:rPr>
+            </w:pPr>
+            <w:r>
+              <w:rPr>
+                <w:rFonts w:ascii="Times New Roman" w:hAnsi="Times New Roman" w:cs="Times New Roman"/>
+                <w:b/>
+              </w:rPr>
+              <w:t>15</w:t>
+            </w:r>
+          </w:p>
+        </w:tc>
+        <w:tc>
+          <w:tcPr>
+            <w:tcW w:w="6435" w:type="dxa"/>
+            <w:vAlign w:val="center"/>
+          </w:tcPr>
+          <w:p>
+            <w:pPr>
+              <w:jc w:val="both"/>
+              <w:rPr>
+                <w:rFonts w:ascii="Times New Roman" w:hAnsi="Times New Roman" w:cs="Times New Roman"/>
+              </w:rPr>
+            </w:pPr>
+            <w:r>
+              <w:rPr>
+                <w:rFonts w:ascii="Times New Roman" w:hAnsi="Times New Roman" w:cs="Times New Roman"/>
+              </w:rPr>
+              <w:t>Program to multiply to matrices using Rectangular arrays.</w:t>
+            </w:r>
+          </w:p>
+        </w:tc>
+        <w:tc>
+          <w:tcPr>
+            <w:tcW w:w="1325" w:type="dxa"/>
+            <w:vAlign w:val="center"/>
+          </w:tcPr>
+          <w:p>
+            <w:pPr>
+              <w:jc w:val="center"/>
+              <w:rPr>
+                <w:rFonts w:ascii="Times New Roman" w:hAnsi="Times New Roman" w:cs="Times New Roman"/>
+                <w:b/>
+              </w:rPr>
+            </w:pPr>
+            <w:r>
+              <w:rPr>
+                <w:rFonts w:ascii="Times New Roman" w:hAnsi="Times New Roman" w:cs="Times New Roman"/>
+                <w:b/>
+              </w:rPr>
+              <w:t>37-42</w:t>
+            </w:r>
+          </w:p>
+        </w:tc>
+        <w:tc>
+          <w:tcPr>
+            <w:tcW w:w="1530" w:type="dxa"/>
+            <w:vAlign w:val="center"/>
+          </w:tcPr>
+          <w:p>
+            <w:pPr>
+              <w:jc w:val="center"/>
+              <w:rPr>
+                <w:rFonts w:ascii="Times New Roman" w:hAnsi="Times New Roman" w:cs="Times New Roman"/>
+                <w:b/>
+              </w:rPr>
+            </w:pPr>
+          </w:p>
+        </w:tc>
+      </w:tr>
+      <w:tr>
+        <w:trPr>
+          <w:trHeight w:val="872"/>
+        </w:trPr>
+        <w:tc>
+          <w:tcPr>
+            <w:tcW w:w="842" w:type="dxa"/>
+            <w:vAlign w:val="center"/>
+          </w:tcPr>
+          <w:p>
+            <w:pPr>
+              <w:jc w:val="center"/>
+              <w:rPr>
+                <w:rFonts w:ascii="Times New Roman" w:hAnsi="Times New Roman" w:cs="Times New Roman"/>
+                <w:b/>
+              </w:rPr>
+            </w:pPr>
+            <w:r>
+              <w:rPr>
+                <w:rFonts w:ascii="Times New Roman" w:hAnsi="Times New Roman" w:cs="Times New Roman"/>
+                <w:b/>
+              </w:rPr>
+              <w:t>16</w:t>
+            </w:r>
+          </w:p>
+        </w:tc>
+        <w:tc>
+          <w:tcPr>
+            <w:tcW w:w="6435" w:type="dxa"/>
+            <w:vAlign w:val="center"/>
+          </w:tcPr>
+          <w:p>
+            <w:pPr>
+              <w:jc w:val="both"/>
+              <w:rPr>
+                <w:rFonts w:ascii="Times New Roman" w:hAnsi="Times New Roman" w:cs="Times New Roman"/>
+              </w:rPr>
+            </w:pPr>
+            <w:r>
+              <w:rPr>
+                <w:rFonts w:ascii="Times New Roman" w:hAnsi="Times New Roman" w:cs="Times New Roman"/>
+              </w:rPr>
+              <w:t>Work with Page using ASP.Net.</w:t>
+            </w:r>
+          </w:p>
+        </w:tc>
+        <w:tc>
+          <w:tcPr>
+            <w:tcW w:w="1325" w:type="dxa"/>
+            <w:vAlign w:val="center"/>
+          </w:tcPr>
+          <w:p>
+            <w:pPr>
+              <w:jc w:val="center"/>
+              <w:rPr>
+                <w:rFonts w:ascii="Times New Roman" w:hAnsi="Times New Roman" w:cs="Times New Roman"/>
+                <w:b/>
+              </w:rPr>
+            </w:pPr>
+            <w:r>
+              <w:rPr>
+                <w:rFonts w:ascii="Times New Roman" w:hAnsi="Times New Roman" w:cs="Times New Roman"/>
+                <w:b/>
+              </w:rPr>
+              <w:t>43</w:t>
+            </w:r>
+            <w:r>
+              <w:rPr>
+                <w:rFonts w:ascii="Times New Roman" w:hAnsi="Times New Roman" w:cs="Times New Roman"/>
+                <w:b/>
+              </w:rPr>
+              <w:t>-</w:t>
+            </w:r>
+            <w:r>
+              <w:rPr>
+                <w:rFonts w:ascii="Times New Roman" w:hAnsi="Times New Roman" w:cs="Times New Roman"/>
+                <w:b/>
+              </w:rPr>
+              <w:t>45</w:t>
+            </w:r>
+          </w:p>
+        </w:tc>
+        <w:tc>
+          <w:tcPr>
+            <w:tcW w:w="1530" w:type="dxa"/>
+            <w:vAlign w:val="center"/>
+          </w:tcPr>
+          <w:p>
+            <w:pPr>
+              <w:jc w:val="center"/>
+              <w:rPr>
+                <w:rFonts w:ascii="Times New Roman" w:hAnsi="Times New Roman" w:cs="Times New Roman"/>
+                <w:b/>
+              </w:rPr>
+            </w:pPr>
+          </w:p>
+        </w:tc>
+      </w:tr>
+      <w:tr>
+        <w:trPr>
+          <w:trHeight w:val="555"/>
+        </w:trPr>
+        <w:tc>
+          <w:tcPr>
+            <w:tcW w:w="842" w:type="dxa"/>
+          </w:tcPr>
+          <w:p>
+            <w:pPr>
+              <w:jc w:val="center"/>
+              <w:rPr>
+                <w:rFonts w:ascii="Times New Roman" w:hAnsi="Times New Roman" w:cs="Times New Roman"/>
+                <w:b/>
+              </w:rPr>
+            </w:pPr>
+            <w:r>
+              <w:rPr>
+                <w:rFonts w:ascii="Times New Roman" w:hAnsi="Times New Roman" w:cs="Times New Roman"/>
+                <w:b/>
+              </w:rPr>
+              <w:t>17</w:t>
+            </w:r>
+          </w:p>
+        </w:tc>
+        <w:tc>
+          <w:tcPr>
+            <w:tcW w:w="6435" w:type="dxa"/>
+          </w:tcPr>
+          <w:p>
+            <w:pPr>
+              <w:rPr>
+                <w:rFonts w:ascii="Times New Roman" w:hAnsi="Times New Roman" w:cs="Times New Roman"/>
+              </w:rPr>
+            </w:pPr>
+            <w:r>
+              <w:rPr>
+                <w:rFonts w:ascii="Times New Roman" w:hAnsi="Times New Roman" w:cs="Times New Roman"/>
+              </w:rPr>
+              <w:t>Work with forms using ASP.NET.</w:t>
+            </w:r>
+          </w:p>
+        </w:tc>
+        <w:tc>
+          <w:tcPr>
+            <w:tcW w:w="1325" w:type="dxa"/>
+          </w:tcPr>
+          <w:p>
+            <w:pPr>
+              <w:jc w:val="center"/>
+              <w:rPr>
+                <w:rFonts w:ascii="Times New Roman" w:hAnsi="Times New Roman" w:cs="Times New Roman"/>
+                <w:b/>
+              </w:rPr>
+            </w:pPr>
+            <w:r>
+              <w:rPr>
+                <w:rFonts w:ascii="Times New Roman" w:hAnsi="Times New Roman" w:cs="Times New Roman"/>
+                <w:b/>
+              </w:rPr>
+              <w:t>46</w:t>
+            </w:r>
+            <w:r>
+              <w:rPr>
+                <w:rFonts w:ascii="Times New Roman" w:hAnsi="Times New Roman" w:cs="Times New Roman"/>
+                <w:b/>
+              </w:rPr>
+              <w:t>-</w:t>
+            </w:r>
+            <w:r>
+              <w:rPr>
+                <w:rFonts w:ascii="Times New Roman" w:hAnsi="Times New Roman" w:cs="Times New Roman"/>
+                <w:b/>
+              </w:rPr>
+              <w:t>50</w:t>
+            </w:r>
+          </w:p>
+        </w:tc>
+        <w:tc>
+          <w:tcPr>
+            <w:tcW w:w="1530" w:type="dxa"/>
+          </w:tcPr>
+          <w:p>
+            <w:pPr>
+              <w:jc w:val="center"/>
+              <w:rPr>
+                <w:rFonts w:ascii="Times New Roman" w:hAnsi="Times New Roman" w:cs="Times New Roman"/>
+                <w:b/>
+              </w:rPr>
+            </w:pPr>
+          </w:p>
+        </w:tc>
+      </w:tr>
+      <w:tr>
+        <w:trPr>
+          <w:trHeight w:val="549"/>
+        </w:trPr>
+        <w:tc>
+          <w:tcPr>
+            <w:tcW w:w="842" w:type="dxa"/>
+          </w:tcPr>
+          <w:p>
+            <w:pPr>
+              <w:jc w:val="center"/>
+              <w:rPr>
+                <w:rFonts w:ascii="Times New Roman" w:hAnsi="Times New Roman" w:cs="Times New Roman"/>
+                <w:b/>
+              </w:rPr>
+            </w:pPr>
+            <w:r>
+              <w:rPr>
+                <w:rFonts w:ascii="Times New Roman" w:hAnsi="Times New Roman" w:cs="Times New Roman"/>
+                <w:b/>
+              </w:rPr>
+              <w:t>18</w:t>
+            </w:r>
+          </w:p>
+        </w:tc>
+        <w:tc>
+          <w:tcPr>
+            <w:tcW w:w="6435" w:type="dxa"/>
+          </w:tcPr>
+          <w:p>
+            <w:pPr>
+              <w:jc w:val="both"/>
+              <w:rPr>
+                <w:rFonts w:ascii="Times New Roman" w:hAnsi="Times New Roman" w:cs="Times New Roman"/>
+              </w:rPr>
+            </w:pPr>
+            <w:r>
+              <w:rPr>
+                <w:rFonts w:ascii="Times New Roman" w:hAnsi="Times New Roman" w:cs="Times New Roman"/>
+              </w:rPr>
+              <w:t>Describe access data source through ADO.NET.</w:t>
+            </w:r>
+          </w:p>
+        </w:tc>
+        <w:tc>
+          <w:tcPr>
+            <w:tcW w:w="1325" w:type="dxa"/>
+          </w:tcPr>
+          <w:p>
+            <w:pPr>
+              <w:jc w:val="center"/>
+              <w:rPr>
+                <w:rFonts w:ascii="Times New Roman" w:hAnsi="Times New Roman" w:cs="Times New Roman"/>
+                <w:b/>
+              </w:rPr>
+            </w:pPr>
+            <w:r>
+              <w:rPr>
+                <w:rFonts w:ascii="Times New Roman" w:hAnsi="Times New Roman" w:cs="Times New Roman"/>
+                <w:b/>
+              </w:rPr>
+              <w:t>51</w:t>
+            </w:r>
+            <w:r>
+              <w:rPr>
+                <w:rFonts w:ascii="Times New Roman" w:hAnsi="Times New Roman" w:cs="Times New Roman"/>
+                <w:b/>
+              </w:rPr>
+              <w:t>-</w:t>
+            </w:r>
+            <w:r>
+              <w:rPr>
+                <w:rFonts w:ascii="Times New Roman" w:hAnsi="Times New Roman" w:cs="Times New Roman"/>
+                <w:b/>
+              </w:rPr>
+              <w:t>55</w:t>
+            </w:r>
+            <w:bookmarkStart w:id="0" w:name="_GoBack"/>
+            <w:bookmarkEnd w:id="0"/>
+          </w:p>
+        </w:tc>
+        <w:tc>
+          <w:tcPr>
+            <w:tcW w:w="1530" w:type="dxa"/>
+          </w:tcPr>
+          <w:p>
+            <w:pPr>
+              <w:jc w:val="center"/>
+              <w:rPr>
+                <w:rFonts w:ascii="Times New Roman" w:hAnsi="Times New Roman" w:cs="Times New Roman"/>
+                <w:b/>
+              </w:rPr>
+            </w:pPr>
+          </w:p>
+        </w:tc>
+      </w:tr>
+    </w:tbl>
     <w:p>
       <w:pPr>
         <w:rPr>
@@ -2413,7 +3009,7 @@
 </file>
 
 <file path=customXml/itemProps1.xml><?xml version="1.0" encoding="utf-8"?>
-<ds:datastoreItem xmlns:ds="http://schemas.openxmlformats.org/officeDocument/2006/customXml" ds:itemID="{4FB60CC7-9870-41CA-9F56-78C716FEE74E}">
+<ds:datastoreItem xmlns:ds="http://schemas.openxmlformats.org/officeDocument/2006/customXml" ds:itemID="{9575A177-6A7B-4894-A329-4477521B5941}">
   <ds:schemaRefs>
     <ds:schemaRef ds:uri="http://schemas.openxmlformats.org/officeDocument/2006/bibliography"/>
   </ds:schemaRefs>

</xml_diff>